<commit_message>
Dump of blogpost from medium
Signed-off-by: Alex Mikhalev <alex@sci-blog.com>
</commit_message>
<xml_diff>
--- a/static/media/cv.docx
+++ b/static/media/cv.docx
@@ -9,158 +9,87 @@
           <w:rFonts w:ascii="Helvetica Neue" w:hAnsi="Helvetica Neue"/>
         </w:rPr>
       </w:pPr>
+    </w:p>
+    <w:p>
+      <w:pPr>
+        <w:pStyle w:val="12"/>
+        <w:rPr>
+          <w:rFonts w:ascii="Helvetica Neue" w:hAnsi="Helvetica Neue"/>
+        </w:rPr>
+      </w:pPr>
+      <w:r>
+        <w:rPr>
+          <w:rFonts w:ascii="Helvetica Neue" w:hAnsi="Helvetica Neue"/>
+        </w:rPr>
+        <w:t>Dr Alexander Mikhalev</w:t>
+      </w:r>
+    </w:p>
+    <w:p>
+      <w:r>
+        <w:t>2 Salthrop Rise</w:t>
+      </w:r>
+    </w:p>
+    <w:p>
+      <w:r>
+        <w:t>Coate</w:t>
+      </w:r>
+    </w:p>
+    <w:p>
+      <w:r>
+        <w:t>Swindon</w:t>
+      </w:r>
+    </w:p>
+    <w:p>
+      <w:pPr>
+        <w:jc w:val="both"/>
+        <w:rPr>
+          <w:sz w:val="21"/>
+        </w:rPr>
+      </w:pPr>
+      <w:r>
+        <w:rPr>
+          <w:sz w:val="21"/>
+        </w:rPr>
+        <w:t>SN3 6EW</w:t>
+      </w:r>
+    </w:p>
+    <w:p>
+      <w:pPr>
+        <w:jc w:val="both"/>
+        <w:rPr>
+          <w:rFonts w:hint="default"/>
+          <w:sz w:val="21"/>
+          <w:lang w:val="en-US"/>
+        </w:rPr>
+      </w:pPr>
+      <w:r>
+        <w:rPr>
+          <w:rFonts w:hint="default"/>
+          <w:sz w:val="21"/>
+          <w:lang w:val="en-US"/>
+        </w:rPr>
+        <w:t>Phone: +44 7842912814</w:t>
+      </w:r>
+    </w:p>
+    <w:p>
+      <w:pPr>
+        <w:jc w:val="both"/>
+        <w:rPr>
+          <w:rFonts w:hint="default"/>
+          <w:sz w:val="21"/>
+          <w:lang w:val="en-US"/>
+        </w:rPr>
+      </w:pPr>
+      <w:r>
+        <w:rPr>
+          <w:rFonts w:hint="default"/>
+          <w:sz w:val="21"/>
+          <w:lang w:val="en-US"/>
+        </w:rPr>
+        <w:t>Email: alex@metacortex.engineer</w:t>
+      </w:r>
       <w:bookmarkStart w:id="0" w:name="_GoBack"/>
       <w:bookmarkEnd w:id="0"/>
-      <w:r>
-        <w:rPr>
-          <w:rFonts w:ascii="Helvetica Neue" w:hAnsi="Helvetica Neue"/>
-        </w:rPr>
-        <mc:AlternateContent>
-          <mc:Choice Requires="wps">
-            <w:drawing>
-              <wp:anchor distT="0" distB="0" distL="114300" distR="114300" simplePos="0" relativeHeight="251659264" behindDoc="0" locked="0" layoutInCell="1" allowOverlap="1">
-                <wp:simplePos x="0" y="0"/>
-                <wp:positionH relativeFrom="column">
-                  <wp:posOffset>4842510</wp:posOffset>
-                </wp:positionH>
-                <wp:positionV relativeFrom="paragraph">
-                  <wp:posOffset>-526415</wp:posOffset>
-                </wp:positionV>
-                <wp:extent cx="1207135" cy="833755"/>
-                <wp:effectExtent l="0" t="0" r="12700" b="17145"/>
-                <wp:wrapNone/>
-                <wp:docPr id="1" name="Text Box 1"/>
-                <wp:cNvGraphicFramePr/>
-                <a:graphic xmlns:a="http://schemas.openxmlformats.org/drawingml/2006/main">
-                  <a:graphicData uri="http://schemas.microsoft.com/office/word/2010/wordprocessingShape">
-                    <wps:wsp>
-                      <wps:cNvSpPr txBox="1"/>
-                      <wps:spPr>
-                        <a:xfrm>
-                          <a:off x="0" y="0"/>
-                          <a:ext cx="1207135" cy="833755"/>
-                        </a:xfrm>
-                        <a:prstGeom prst="rect">
-                          <a:avLst/>
-                        </a:prstGeom>
-                        <a:solidFill>
-                          <a:schemeClr val="lt1"/>
-                        </a:solidFill>
-                        <a:ln w="6350">
-                          <a:solidFill>
-                            <a:prstClr val="black"/>
-                          </a:solidFill>
-                        </a:ln>
-                      </wps:spPr>
-                      <wps:txbx>
-                        <w:txbxContent>
-                          <w:p>
-                            <w:r>
-                              <w:t>2 Salthrop Rise</w:t>
-                            </w:r>
-                          </w:p>
-                          <w:p>
-                            <w:r>
-                              <w:t>Coate</w:t>
-                            </w:r>
-                          </w:p>
-                          <w:p>
-                            <w:r>
-                              <w:t>Swindon</w:t>
-                            </w:r>
-                          </w:p>
-                          <w:p>
-                            <w:pPr>
-                              <w:jc w:val="both"/>
-                              <w:rPr>
-                                <w:sz w:val="21"/>
-                              </w:rPr>
-                            </w:pPr>
-                            <w:r>
-                              <w:rPr>
-                                <w:sz w:val="21"/>
-                              </w:rPr>
-                              <w:t>SN3 6EW</w:t>
-                            </w:r>
-                          </w:p>
-                          <w:p>
-                            <w:pPr>
-                              <w:jc w:val="both"/>
-                              <w:rPr>
-                                <w:sz w:val="21"/>
-                              </w:rPr>
-                            </w:pPr>
-                          </w:p>
-                          <w:p/>
-                        </w:txbxContent>
-                      </wps:txbx>
-                      <wps:bodyPr rot="0" spcFirstLastPara="0" vertOverflow="overflow" horzOverflow="overflow" vert="horz" wrap="square" lIns="91440" tIns="45720" rIns="91440" bIns="45720" numCol="1" spcCol="0" rtlCol="0" fromWordArt="0" anchor="t" anchorCtr="0" forceAA="0" compatLnSpc="1"/>
-                    </wps:wsp>
-                  </a:graphicData>
-                </a:graphic>
-              </wp:anchor>
-            </w:drawing>
-          </mc:Choice>
-          <mc:Fallback>
-            <w:pict>
-              <v:shape id="_x0000_s1026" o:spid="_x0000_s1026" o:spt="202" type="#_x0000_t202" style="position:absolute;left:0pt;margin-left:381.3pt;margin-top:-41.45pt;height:65.65pt;width:95.05pt;z-index:251659264;mso-width-relative:page;mso-height-relative:page;" fillcolor="#FFFFFF [3201]" filled="t" stroked="t" coordsize="21600,21600" o:gfxdata="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">
-                <v:fill on="t" focussize="0,0"/>
-                <v:stroke weight="0.5pt" color="#000000" joinstyle="round"/>
-                <v:imagedata o:title=""/>
-                <o:lock v:ext="edit" aspectratio="f"/>
-                <v:textbox>
-                  <w:txbxContent>
-                    <w:p>
-                      <w:r>
-                        <w:t>2 Salthrop Rise</w:t>
-                      </w:r>
-                    </w:p>
-                    <w:p>
-                      <w:r>
-                        <w:t>Coate</w:t>
-                      </w:r>
-                    </w:p>
-                    <w:p>
-                      <w:r>
-                        <w:t>Swindon</w:t>
-                      </w:r>
-                    </w:p>
-                    <w:p>
-                      <w:pPr>
-                        <w:jc w:val="both"/>
-                        <w:rPr>
-                          <w:sz w:val="21"/>
-                        </w:rPr>
-                      </w:pPr>
-                      <w:r>
-                        <w:rPr>
-                          <w:sz w:val="21"/>
-                        </w:rPr>
-                        <w:t>SN3 6EW</w:t>
-                      </w:r>
-                    </w:p>
-                    <w:p>
-                      <w:pPr>
-                        <w:jc w:val="both"/>
-                        <w:rPr>
-                          <w:sz w:val="21"/>
-                        </w:rPr>
-                      </w:pPr>
-                    </w:p>
-                    <w:p/>
-                  </w:txbxContent>
-                </v:textbox>
-              </v:shape>
-            </w:pict>
-          </mc:Fallback>
-        </mc:AlternateContent>
-      </w:r>
-      <w:r>
-        <w:rPr>
-          <w:rFonts w:ascii="Helvetica Neue" w:hAnsi="Helvetica Neue"/>
-        </w:rPr>
-        <w:t>Dr Alexander Mikhalev</w:t>
-      </w:r>
     </w:p>
     <w:p>
       <w:pPr>
@@ -3619,9 +3548,6 @@
 <file path=customXml/item1.xml><?xml version="1.0" encoding="utf-8"?>
 <s:customData xmlns="http://www.wps.cn/officeDocument/2013/wpsCustomData" xmlns:s="http://www.wps.cn/officeDocument/2013/wpsCustomData">
   <customSectProps/>
-  <customShpExts>
-    <customShpInfo spid="_x0000_s1026" textRotate="1"/>
-  </customShpExts>
 </s:customData>
 </file>
 

</xml_diff>